<commit_message>
I have updated the user stories
</commit_message>
<xml_diff>
--- a/backlogs/Product Backlog.docx
+++ b/backlogs/Product Backlog.docx
@@ -270,7 +270,7 @@
                 <w:szCs w:val="28"/>
                 <w:lang w:val="en-US"/>
               </w:rPr>
-              <w:t>Developer</w:t>
+              <w:t>User</w:t>
             </w:r>
           </w:p>
         </w:tc>
@@ -295,7 +295,34 @@
                 <w:szCs w:val="28"/>
                 <w:lang w:val="en-US"/>
               </w:rPr>
-              <w:t>Build a stock database</w:t>
+              <w:t>Check</w:t>
+            </w:r>
+            <w:r>
+              <w:rPr>
+                <w:rFonts w:ascii="Times New Roman" w:hAnsi="Times New Roman" w:cs="Times New Roman"/>
+                <w:sz w:val="28"/>
+                <w:szCs w:val="28"/>
+                <w:lang w:val="en-US"/>
+              </w:rPr>
+              <w:t xml:space="preserve"> </w:t>
+            </w:r>
+            <w:r>
+              <w:rPr>
+                <w:rFonts w:ascii="Times New Roman" w:hAnsi="Times New Roman" w:cs="Times New Roman"/>
+                <w:sz w:val="28"/>
+                <w:szCs w:val="28"/>
+                <w:lang w:val="en-US"/>
+              </w:rPr>
+              <w:t>the</w:t>
+            </w:r>
+            <w:r>
+              <w:rPr>
+                <w:rFonts w:ascii="Times New Roman" w:hAnsi="Times New Roman" w:cs="Times New Roman"/>
+                <w:sz w:val="28"/>
+                <w:szCs w:val="28"/>
+                <w:lang w:val="en-US"/>
+              </w:rPr>
+              <w:t xml:space="preserve"> stock database</w:t>
             </w:r>
           </w:p>
           <w:p>
@@ -340,7 +367,16 @@
                 <w:szCs w:val="28"/>
                 <w:lang w:val="en-US"/>
               </w:rPr>
-              <w:t xml:space="preserve">The sales manager can check </w:t>
+              <w:t xml:space="preserve">I </w:t>
+            </w:r>
+            <w:r>
+              <w:rPr>
+                <w:rFonts w:ascii="Times New Roman" w:hAnsi="Times New Roman" w:cs="Times New Roman"/>
+                <w:sz w:val="28"/>
+                <w:szCs w:val="28"/>
+                <w:lang w:val="en-US"/>
+              </w:rPr>
+              <w:t xml:space="preserve">can check </w:t>
             </w:r>
             <w:r>
               <w:rPr>
@@ -496,7 +532,7 @@
                 <w:szCs w:val="28"/>
                 <w:lang w:val="en-US"/>
               </w:rPr>
-              <w:t>Developer</w:t>
+              <w:t>User</w:t>
             </w:r>
           </w:p>
         </w:tc>
@@ -521,7 +557,34 @@
                 <w:szCs w:val="28"/>
                 <w:lang w:val="en-US"/>
               </w:rPr>
-              <w:t>Create a search option for products</w:t>
+              <w:t xml:space="preserve">Use </w:t>
+            </w:r>
+            <w:r>
+              <w:rPr>
+                <w:rFonts w:ascii="Times New Roman" w:hAnsi="Times New Roman" w:cs="Times New Roman"/>
+                <w:sz w:val="28"/>
+                <w:szCs w:val="28"/>
+                <w:lang w:val="en-US"/>
+              </w:rPr>
+              <w:t xml:space="preserve">search option for </w:t>
+            </w:r>
+            <w:r>
+              <w:rPr>
+                <w:rFonts w:ascii="Times New Roman" w:hAnsi="Times New Roman" w:cs="Times New Roman"/>
+                <w:sz w:val="28"/>
+                <w:szCs w:val="28"/>
+                <w:lang w:val="en-US"/>
+              </w:rPr>
+              <w:t xml:space="preserve">searching of </w:t>
+            </w:r>
+            <w:r>
+              <w:rPr>
+                <w:rFonts w:ascii="Times New Roman" w:hAnsi="Times New Roman" w:cs="Times New Roman"/>
+                <w:sz w:val="28"/>
+                <w:szCs w:val="28"/>
+                <w:lang w:val="en-US"/>
+              </w:rPr>
+              <w:t>products</w:t>
             </w:r>
           </w:p>
         </w:tc>
@@ -546,7 +609,16 @@
                 <w:szCs w:val="28"/>
                 <w:lang w:val="en-US"/>
               </w:rPr>
-              <w:t>The sales manager can easily search specific product</w:t>
+              <w:t>I</w:t>
+            </w:r>
+            <w:r>
+              <w:rPr>
+                <w:rFonts w:ascii="Times New Roman" w:hAnsi="Times New Roman" w:cs="Times New Roman"/>
+                <w:sz w:val="28"/>
+                <w:szCs w:val="28"/>
+                <w:lang w:val="en-US"/>
+              </w:rPr>
+              <w:t xml:space="preserve"> can easily search specific product</w:t>
             </w:r>
           </w:p>
         </w:tc>
@@ -674,7 +746,7 @@
                 <w:szCs w:val="28"/>
                 <w:lang w:val="en-US"/>
               </w:rPr>
-              <w:t>Developer</w:t>
+              <w:t>User</w:t>
             </w:r>
           </w:p>
         </w:tc>
@@ -699,7 +771,16 @@
                 <w:szCs w:val="28"/>
                 <w:lang w:val="en-US"/>
               </w:rPr>
-              <w:t>build an option for specific product details</w:t>
+              <w:t>see</w:t>
+            </w:r>
+            <w:r>
+              <w:rPr>
+                <w:rFonts w:ascii="Times New Roman" w:hAnsi="Times New Roman" w:cs="Times New Roman"/>
+                <w:sz w:val="28"/>
+                <w:szCs w:val="28"/>
+                <w:lang w:val="en-US"/>
+              </w:rPr>
+              <w:t xml:space="preserve"> specific product details</w:t>
             </w:r>
           </w:p>
         </w:tc>
@@ -724,7 +805,16 @@
                 <w:szCs w:val="28"/>
                 <w:lang w:val="en-US"/>
               </w:rPr>
-              <w:t>The user can give detail information of the product to the customers</w:t>
+              <w:t>I</w:t>
+            </w:r>
+            <w:r>
+              <w:rPr>
+                <w:rFonts w:ascii="Times New Roman" w:hAnsi="Times New Roman" w:cs="Times New Roman"/>
+                <w:sz w:val="28"/>
+                <w:szCs w:val="28"/>
+                <w:lang w:val="en-US"/>
+              </w:rPr>
+              <w:t xml:space="preserve"> can give detail information of the product to the customers</w:t>
             </w:r>
           </w:p>
         </w:tc>
@@ -853,7 +943,7 @@
                 <w:szCs w:val="28"/>
                 <w:lang w:val="en-US"/>
               </w:rPr>
-              <w:t>Developer</w:t>
+              <w:t>User</w:t>
             </w:r>
           </w:p>
         </w:tc>
@@ -878,7 +968,16 @@
                 <w:szCs w:val="28"/>
                 <w:lang w:val="en-US"/>
               </w:rPr>
-              <w:t>Build an option where the new customers details can be included</w:t>
+              <w:t>add</w:t>
+            </w:r>
+            <w:r>
+              <w:rPr>
+                <w:rFonts w:ascii="Times New Roman" w:hAnsi="Times New Roman" w:cs="Times New Roman"/>
+                <w:sz w:val="28"/>
+                <w:szCs w:val="28"/>
+                <w:lang w:val="en-US"/>
+              </w:rPr>
+              <w:t xml:space="preserve"> the new customers details </w:t>
             </w:r>
           </w:p>
         </w:tc>
@@ -1031,7 +1130,7 @@
                 <w:szCs w:val="28"/>
                 <w:lang w:val="en-US"/>
               </w:rPr>
-              <w:t>Developer</w:t>
+              <w:t>User</w:t>
             </w:r>
           </w:p>
         </w:tc>
@@ -1055,7 +1154,7 @@
                 <w:szCs w:val="28"/>
                 <w:lang w:val="en-US"/>
               </w:rPr>
-              <w:t>Create another search option for checking specific customer’s record</w:t>
+              <w:t>search specific customer’s record</w:t>
             </w:r>
           </w:p>
         </w:tc>
@@ -1207,7 +1306,7 @@
                 <w:szCs w:val="28"/>
                 <w:lang w:val="en-US"/>
               </w:rPr>
-              <w:t>Developer</w:t>
+              <w:t>User</w:t>
             </w:r>
           </w:p>
         </w:tc>
@@ -1232,7 +1331,7 @@
                 <w:szCs w:val="28"/>
                 <w:lang w:val="en-US"/>
               </w:rPr>
-              <w:t>Build a delete option for customers details</w:t>
+              <w:t xml:space="preserve"> delete customers details</w:t>
             </w:r>
           </w:p>
         </w:tc>
@@ -1257,7 +1356,16 @@
                 <w:szCs w:val="28"/>
                 <w:lang w:val="en-US"/>
               </w:rPr>
-              <w:t xml:space="preserve">The user can delete various customers details who are not buying products anymore </w:t>
+              <w:t>I can manage the database by deleting unnecessary information</w:t>
+            </w:r>
+            <w:r>
+              <w:rPr>
+                <w:rFonts w:ascii="Times New Roman" w:hAnsi="Times New Roman" w:cs="Times New Roman"/>
+                <w:sz w:val="28"/>
+                <w:szCs w:val="28"/>
+                <w:lang w:val="en-US"/>
+              </w:rPr>
+              <w:t xml:space="preserve"> </w:t>
             </w:r>
           </w:p>
         </w:tc>
@@ -1385,7 +1493,7 @@
                 <w:szCs w:val="28"/>
                 <w:lang w:val="en-US"/>
               </w:rPr>
-              <w:t>Developer</w:t>
+              <w:t>User</w:t>
             </w:r>
           </w:p>
         </w:tc>
@@ -1410,7 +1518,16 @@
                 <w:szCs w:val="28"/>
                 <w:lang w:val="en-US"/>
               </w:rPr>
-              <w:t>Build a delete option for products</w:t>
+              <w:t xml:space="preserve"> delete </w:t>
+            </w:r>
+            <w:r>
+              <w:rPr>
+                <w:rFonts w:ascii="Times New Roman" w:hAnsi="Times New Roman" w:cs="Times New Roman"/>
+                <w:sz w:val="28"/>
+                <w:szCs w:val="28"/>
+                <w:lang w:val="en-US"/>
+              </w:rPr>
+              <w:t>specific product</w:t>
             </w:r>
           </w:p>
         </w:tc>
@@ -1435,7 +1552,16 @@
                 <w:szCs w:val="28"/>
                 <w:lang w:val="en-US"/>
               </w:rPr>
-              <w:t xml:space="preserve">In case if the authority wants to switch from specific product, they can do so </w:t>
+              <w:t>The database can be modified if we no longer sell that product</w:t>
+            </w:r>
+            <w:r>
+              <w:rPr>
+                <w:rFonts w:ascii="Times New Roman" w:hAnsi="Times New Roman" w:cs="Times New Roman"/>
+                <w:sz w:val="28"/>
+                <w:szCs w:val="28"/>
+                <w:lang w:val="en-US"/>
+              </w:rPr>
+              <w:t xml:space="preserve"> </w:t>
             </w:r>
           </w:p>
         </w:tc>
@@ -1563,7 +1689,7 @@
                 <w:szCs w:val="28"/>
                 <w:lang w:val="en-US"/>
               </w:rPr>
-              <w:t>Developer</w:t>
+              <w:t>User</w:t>
             </w:r>
           </w:p>
         </w:tc>
@@ -1588,7 +1714,34 @@
                 <w:szCs w:val="28"/>
                 <w:lang w:val="en-US"/>
               </w:rPr>
-              <w:t>Make an update option for products</w:t>
+              <w:t xml:space="preserve"> </w:t>
+            </w:r>
+            <w:r>
+              <w:rPr>
+                <w:rFonts w:ascii="Times New Roman" w:hAnsi="Times New Roman" w:cs="Times New Roman"/>
+                <w:sz w:val="28"/>
+                <w:szCs w:val="28"/>
+                <w:lang w:val="en-US"/>
+              </w:rPr>
+              <w:t>U</w:t>
+            </w:r>
+            <w:r>
+              <w:rPr>
+                <w:rFonts w:ascii="Times New Roman" w:hAnsi="Times New Roman" w:cs="Times New Roman"/>
+                <w:sz w:val="28"/>
+                <w:szCs w:val="28"/>
+                <w:lang w:val="en-US"/>
+              </w:rPr>
+              <w:t>pdate product</w:t>
+            </w:r>
+            <w:r>
+              <w:rPr>
+                <w:rFonts w:ascii="Times New Roman" w:hAnsi="Times New Roman" w:cs="Times New Roman"/>
+                <w:sz w:val="28"/>
+                <w:szCs w:val="28"/>
+                <w:lang w:val="en-US"/>
+              </w:rPr>
+              <w:t xml:space="preserve"> details</w:t>
             </w:r>
           </w:p>
         </w:tc>
@@ -1613,17 +1766,7 @@
                 <w:szCs w:val="28"/>
                 <w:lang w:val="en-US"/>
               </w:rPr>
-              <w:t xml:space="preserve">The amount, price and other necessary information of the </w:t>
-            </w:r>
-            <w:r>
-              <w:rPr>
-                <w:rFonts w:ascii="Times New Roman" w:hAnsi="Times New Roman" w:cs="Times New Roman"/>
-                <w:sz w:val="28"/>
-                <w:szCs w:val="28"/>
-                <w:lang w:val="en-US"/>
-              </w:rPr>
-              <w:lastRenderedPageBreak/>
-              <w:t>products can be updated</w:t>
+              <w:t>The amount, price and other necessary information of the products can be updated</w:t>
             </w:r>
           </w:p>
         </w:tc>
@@ -1648,7 +1791,6 @@
                 <w:szCs w:val="28"/>
                 <w:lang w:val="en-US"/>
               </w:rPr>
-              <w:lastRenderedPageBreak/>
               <w:t>4</w:t>
             </w:r>
           </w:p>
@@ -1752,7 +1894,7 @@
                 <w:szCs w:val="28"/>
                 <w:lang w:val="en-US"/>
               </w:rPr>
-              <w:t>Developer</w:t>
+              <w:t>User</w:t>
             </w:r>
           </w:p>
         </w:tc>
@@ -1777,7 +1919,7 @@
                 <w:szCs w:val="28"/>
                 <w:lang w:val="en-US"/>
               </w:rPr>
-              <w:t xml:space="preserve">Make a bill option </w:t>
+              <w:t xml:space="preserve">Make a bill </w:t>
             </w:r>
           </w:p>
         </w:tc>
@@ -1802,43 +1944,34 @@
                 <w:szCs w:val="28"/>
                 <w:lang w:val="en-US"/>
               </w:rPr>
-              <w:t>The sales manager can make bill</w:t>
-            </w:r>
-            <w:r>
-              <w:rPr>
-                <w:rFonts w:ascii="Times New Roman" w:hAnsi="Times New Roman" w:cs="Times New Roman"/>
-                <w:sz w:val="28"/>
-                <w:szCs w:val="28"/>
-                <w:lang w:val="en-US"/>
-              </w:rPr>
-              <w:t>s</w:t>
-            </w:r>
-            <w:r>
-              <w:rPr>
-                <w:rFonts w:ascii="Times New Roman" w:hAnsi="Times New Roman" w:cs="Times New Roman"/>
-                <w:sz w:val="28"/>
-                <w:szCs w:val="28"/>
-                <w:lang w:val="en-US"/>
-              </w:rPr>
-              <w:t xml:space="preserve"> based</w:t>
-            </w:r>
-            <w:r>
-              <w:rPr>
-                <w:rFonts w:ascii="Times New Roman" w:hAnsi="Times New Roman" w:cs="Times New Roman"/>
-                <w:sz w:val="28"/>
-                <w:szCs w:val="28"/>
-                <w:lang w:val="en-US"/>
-              </w:rPr>
-              <w:t xml:space="preserve"> on</w:t>
-            </w:r>
-            <w:r>
-              <w:rPr>
-                <w:rFonts w:ascii="Times New Roman" w:hAnsi="Times New Roman" w:cs="Times New Roman"/>
-                <w:sz w:val="28"/>
-                <w:szCs w:val="28"/>
-                <w:lang w:val="en-US"/>
-              </w:rPr>
-              <w:t xml:space="preserve"> customers order</w:t>
+              <w:t xml:space="preserve">The bill can be </w:t>
+            </w:r>
+            <w:r>
+              <w:rPr>
+                <w:rFonts w:ascii="Times New Roman" w:hAnsi="Times New Roman" w:cs="Times New Roman"/>
+                <w:sz w:val="28"/>
+                <w:szCs w:val="28"/>
+                <w:lang w:val="en-US"/>
+              </w:rPr>
+              <w:t>ma</w:t>
+            </w:r>
+            <w:r>
+              <w:rPr>
+                <w:rFonts w:ascii="Times New Roman" w:hAnsi="Times New Roman" w:cs="Times New Roman"/>
+                <w:sz w:val="28"/>
+                <w:szCs w:val="28"/>
+                <w:lang w:val="en-US"/>
+              </w:rPr>
+              <w:t>de</w:t>
+            </w:r>
+            <w:r>
+              <w:rPr>
+                <w:rFonts w:ascii="Times New Roman" w:hAnsi="Times New Roman" w:cs="Times New Roman"/>
+                <w:sz w:val="28"/>
+                <w:szCs w:val="28"/>
+                <w:lang w:val="en-US"/>
+              </w:rPr>
+              <w:t xml:space="preserve"> based on customers order</w:t>
             </w:r>
           </w:p>
         </w:tc>
@@ -1942,6 +2075,7 @@
                 <w:szCs w:val="28"/>
                 <w:lang w:val="en-US"/>
               </w:rPr>
+              <w:lastRenderedPageBreak/>
               <w:t>10</w:t>
             </w:r>
           </w:p>
@@ -1966,7 +2100,7 @@
                 <w:szCs w:val="28"/>
                 <w:lang w:val="en-US"/>
               </w:rPr>
-              <w:t>Developer</w:t>
+              <w:t>User</w:t>
             </w:r>
           </w:p>
         </w:tc>
@@ -1991,7 +2125,7 @@
                 <w:szCs w:val="28"/>
                 <w:lang w:val="en-US"/>
               </w:rPr>
-              <w:t>Build a print option for bills</w:t>
+              <w:t xml:space="preserve"> print bills</w:t>
             </w:r>
           </w:p>
         </w:tc>

</xml_diff>

<commit_message>
I have added sprint backlog 2 and sprint backlog 3 and I have also added all the necessary codes and modified some parts of the previous codes and sprint backlogs
</commit_message>
<xml_diff>
--- a/backlogs/Product Backlog.docx
+++ b/backlogs/Product Backlog.docx
@@ -428,7 +428,7 @@
                 <w:szCs w:val="28"/>
                 <w:lang w:val="en-US"/>
               </w:rPr>
-              <w:t>1</w:t>
+              <w:t>4</w:t>
             </w:r>
           </w:p>
         </w:tc>
@@ -453,7 +453,7 @@
                 <w:szCs w:val="28"/>
                 <w:lang w:val="en-US"/>
               </w:rPr>
-              <w:t>1</w:t>
+              <w:t>4</w:t>
             </w:r>
           </w:p>
         </w:tc>
@@ -643,7 +643,7 @@
                 <w:szCs w:val="28"/>
                 <w:lang w:val="en-US"/>
               </w:rPr>
-              <w:t>2</w:t>
+              <w:t>5</w:t>
             </w:r>
           </w:p>
         </w:tc>
@@ -668,7 +668,7 @@
                 <w:szCs w:val="28"/>
                 <w:lang w:val="en-US"/>
               </w:rPr>
-              <w:t>2</w:t>
+              <w:t>4</w:t>
             </w:r>
           </w:p>
         </w:tc>
@@ -771,16 +771,7 @@
                 <w:szCs w:val="28"/>
                 <w:lang w:val="en-US"/>
               </w:rPr>
-              <w:t>see</w:t>
-            </w:r>
-            <w:r>
-              <w:rPr>
-                <w:rFonts w:ascii="Times New Roman" w:hAnsi="Times New Roman" w:cs="Times New Roman"/>
-                <w:sz w:val="28"/>
-                <w:szCs w:val="28"/>
-                <w:lang w:val="en-US"/>
-              </w:rPr>
-              <w:t xml:space="preserve"> specific product details</w:t>
+              <w:t>Add products details</w:t>
             </w:r>
           </w:p>
         </w:tc>
@@ -814,7 +805,34 @@
                 <w:szCs w:val="28"/>
                 <w:lang w:val="en-US"/>
               </w:rPr>
-              <w:t xml:space="preserve"> can give detail information of the product to the customers</w:t>
+              <w:t xml:space="preserve"> can </w:t>
+            </w:r>
+            <w:r>
+              <w:rPr>
+                <w:rFonts w:ascii="Times New Roman" w:hAnsi="Times New Roman" w:cs="Times New Roman"/>
+                <w:sz w:val="28"/>
+                <w:szCs w:val="28"/>
+                <w:lang w:val="en-US"/>
+              </w:rPr>
+              <w:t>let the customer know</w:t>
+            </w:r>
+            <w:r>
+              <w:rPr>
+                <w:rFonts w:ascii="Times New Roman" w:hAnsi="Times New Roman" w:cs="Times New Roman"/>
+                <w:sz w:val="28"/>
+                <w:szCs w:val="28"/>
+                <w:lang w:val="en-US"/>
+              </w:rPr>
+              <w:t xml:space="preserve"> detail information of the product</w:t>
+            </w:r>
+            <w:r>
+              <w:rPr>
+                <w:rFonts w:ascii="Times New Roman" w:hAnsi="Times New Roman" w:cs="Times New Roman"/>
+                <w:sz w:val="28"/>
+                <w:szCs w:val="28"/>
+                <w:lang w:val="en-US"/>
+              </w:rPr>
+              <w:t>.</w:t>
             </w:r>
           </w:p>
         </w:tc>
@@ -839,7 +857,7 @@
                 <w:szCs w:val="28"/>
                 <w:lang w:val="en-US"/>
               </w:rPr>
-              <w:t>2</w:t>
+              <w:t>3</w:t>
             </w:r>
           </w:p>
         </w:tc>
@@ -864,7 +882,7 @@
                 <w:szCs w:val="28"/>
                 <w:lang w:val="en-US"/>
               </w:rPr>
-              <w:t>2</w:t>
+              <w:t>3</w:t>
             </w:r>
           </w:p>
         </w:tc>
@@ -889,7 +907,7 @@
                 <w:szCs w:val="28"/>
                 <w:lang w:val="en-US"/>
               </w:rPr>
-              <w:t>To be started</w:t>
+              <w:t>Done</w:t>
             </w:r>
           </w:p>
         </w:tc>
@@ -1027,7 +1045,7 @@
                 <w:szCs w:val="28"/>
                 <w:lang w:val="en-US"/>
               </w:rPr>
-              <w:t>3</w:t>
+              <w:t>1</w:t>
             </w:r>
           </w:p>
         </w:tc>
@@ -1052,7 +1070,7 @@
                 <w:szCs w:val="28"/>
                 <w:lang w:val="en-US"/>
               </w:rPr>
-              <w:t>3</w:t>
+              <w:t>1</w:t>
             </w:r>
           </w:p>
         </w:tc>
@@ -1076,7 +1094,7 @@
                 <w:szCs w:val="28"/>
                 <w:lang w:val="en-US"/>
               </w:rPr>
-              <w:t>To be started</w:t>
+              <w:t>Done</w:t>
             </w:r>
           </w:p>
         </w:tc>
@@ -1154,7 +1172,7 @@
                 <w:szCs w:val="28"/>
                 <w:lang w:val="en-US"/>
               </w:rPr>
-              <w:t>search specific customer’s record</w:t>
+              <w:t>search customer’s record</w:t>
             </w:r>
           </w:p>
         </w:tc>
@@ -1178,7 +1196,34 @@
                 <w:szCs w:val="28"/>
                 <w:lang w:val="en-US"/>
               </w:rPr>
-              <w:t>The customer’s regularity of products can be checked and kept updated</w:t>
+              <w:t xml:space="preserve">The customer’s </w:t>
+            </w:r>
+            <w:r>
+              <w:rPr>
+                <w:rFonts w:ascii="Times New Roman" w:hAnsi="Times New Roman" w:cs="Times New Roman"/>
+                <w:sz w:val="28"/>
+                <w:szCs w:val="28"/>
+                <w:lang w:val="en-US"/>
+              </w:rPr>
+              <w:t>details can be f</w:t>
+            </w:r>
+            <w:r>
+              <w:rPr>
+                <w:rFonts w:ascii="Times New Roman" w:hAnsi="Times New Roman" w:cs="Times New Roman"/>
+                <w:sz w:val="28"/>
+                <w:szCs w:val="28"/>
+                <w:lang w:val="en-US"/>
+              </w:rPr>
+              <w:t>ound</w:t>
+            </w:r>
+            <w:r>
+              <w:rPr>
+                <w:rFonts w:ascii="Times New Roman" w:hAnsi="Times New Roman" w:cs="Times New Roman"/>
+                <w:sz w:val="28"/>
+                <w:szCs w:val="28"/>
+                <w:lang w:val="en-US"/>
+              </w:rPr>
+              <w:t xml:space="preserve"> in time of necessity</w:t>
             </w:r>
           </w:p>
         </w:tc>
@@ -1203,7 +1248,7 @@
                 <w:szCs w:val="28"/>
                 <w:lang w:val="en-US"/>
               </w:rPr>
-              <w:t>3</w:t>
+              <w:t>2</w:t>
             </w:r>
           </w:p>
         </w:tc>
@@ -1228,7 +1273,7 @@
                 <w:szCs w:val="28"/>
                 <w:lang w:val="en-US"/>
               </w:rPr>
-              <w:t>3</w:t>
+              <w:t>2</w:t>
             </w:r>
           </w:p>
         </w:tc>
@@ -1252,7 +1297,7 @@
                 <w:szCs w:val="28"/>
                 <w:lang w:val="en-US"/>
               </w:rPr>
-              <w:t>To be started</w:t>
+              <w:t>Done</w:t>
             </w:r>
           </w:p>
         </w:tc>
@@ -1390,7 +1435,7 @@
                 <w:szCs w:val="28"/>
                 <w:lang w:val="en-US"/>
               </w:rPr>
-              <w:t>4</w:t>
+              <w:t>6</w:t>
             </w:r>
           </w:p>
         </w:tc>
@@ -1586,7 +1631,7 @@
                 <w:szCs w:val="28"/>
                 <w:lang w:val="en-US"/>
               </w:rPr>
-              <w:t>4</w:t>
+              <w:t>7</w:t>
             </w:r>
           </w:p>
         </w:tc>
@@ -1791,7 +1836,7 @@
                 <w:szCs w:val="28"/>
                 <w:lang w:val="en-US"/>
               </w:rPr>
-              <w:t>4</w:t>
+              <w:t>8</w:t>
             </w:r>
           </w:p>
         </w:tc>
@@ -1996,7 +2041,7 @@
                 <w:szCs w:val="28"/>
                 <w:lang w:val="en-US"/>
               </w:rPr>
-              <w:t>5</w:t>
+              <w:t>9</w:t>
             </w:r>
           </w:p>
         </w:tc>

</xml_diff>

<commit_message>
I have added sprint backlog 4 and update product backlog
</commit_message>
<xml_diff>
--- a/backlogs/Product Backlog.docx
+++ b/backlogs/Product Backlog.docx
@@ -478,7 +478,16 @@
                 <w:szCs w:val="28"/>
                 <w:lang w:val="en-US"/>
               </w:rPr>
-              <w:t xml:space="preserve">In progress </w:t>
+              <w:t>Done</w:t>
+            </w:r>
+            <w:r>
+              <w:rPr>
+                <w:rFonts w:ascii="Times New Roman" w:hAnsi="Times New Roman" w:cs="Times New Roman"/>
+                <w:sz w:val="28"/>
+                <w:szCs w:val="28"/>
+                <w:lang w:val="en-US"/>
+              </w:rPr>
+              <w:t xml:space="preserve"> </w:t>
             </w:r>
           </w:p>
         </w:tc>
@@ -587,6 +596,17 @@
               <w:t>products</w:t>
             </w:r>
           </w:p>
+          <w:p>
+            <w:pPr>
+              <w:jc w:val="center"/>
+              <w:rPr>
+                <w:rFonts w:ascii="Times New Roman" w:hAnsi="Times New Roman" w:cs="Times New Roman"/>
+                <w:sz w:val="28"/>
+                <w:szCs w:val="28"/>
+                <w:lang w:val="en-US"/>
+              </w:rPr>
+            </w:pPr>
+          </w:p>
         </w:tc>
         <w:tc>
           <w:tcPr>
@@ -692,7 +712,7 @@
                 <w:szCs w:val="28"/>
                 <w:lang w:val="en-US"/>
               </w:rPr>
-              <w:t>To be started</w:t>
+              <w:t>Done</w:t>
             </w:r>
           </w:p>
         </w:tc>
@@ -1680,7 +1700,7 @@
                 <w:szCs w:val="28"/>
                 <w:lang w:val="en-US"/>
               </w:rPr>
-              <w:t>To be started</w:t>
+              <w:t>Done</w:t>
             </w:r>
           </w:p>
         </w:tc>
@@ -1885,7 +1905,7 @@
                 <w:szCs w:val="28"/>
                 <w:lang w:val="en-US"/>
               </w:rPr>
-              <w:t>To be started</w:t>
+              <w:t>Done</w:t>
             </w:r>
           </w:p>
         </w:tc>
@@ -2170,7 +2190,25 @@
                 <w:szCs w:val="28"/>
                 <w:lang w:val="en-US"/>
               </w:rPr>
-              <w:t xml:space="preserve"> print bills</w:t>
+              <w:t xml:space="preserve"> </w:t>
+            </w:r>
+            <w:r>
+              <w:rPr>
+                <w:rFonts w:ascii="Times New Roman" w:hAnsi="Times New Roman" w:cs="Times New Roman"/>
+                <w:sz w:val="28"/>
+                <w:szCs w:val="28"/>
+                <w:lang w:val="en-US"/>
+              </w:rPr>
+              <w:t>Make a pdf of</w:t>
+            </w:r>
+            <w:r>
+              <w:rPr>
+                <w:rFonts w:ascii="Times New Roman" w:hAnsi="Times New Roman" w:cs="Times New Roman"/>
+                <w:sz w:val="28"/>
+                <w:szCs w:val="28"/>
+                <w:lang w:val="en-US"/>
+              </w:rPr>
+              <w:t xml:space="preserve"> bills</w:t>
             </w:r>
           </w:p>
         </w:tc>

</xml_diff>

<commit_message>
I have added sprint backlog 5 and complete my project
</commit_message>
<xml_diff>
--- a/backlogs/Product Backlog.docx
+++ b/backlogs/Product Backlog.docx
@@ -1396,7 +1396,25 @@
                 <w:szCs w:val="28"/>
                 <w:lang w:val="en-US"/>
               </w:rPr>
-              <w:t xml:space="preserve"> delete customers details</w:t>
+              <w:t>Add a</w:t>
+            </w:r>
+            <w:r>
+              <w:rPr>
+                <w:rFonts w:ascii="Times New Roman" w:hAnsi="Times New Roman" w:cs="Times New Roman"/>
+                <w:sz w:val="28"/>
+                <w:szCs w:val="28"/>
+                <w:lang w:val="en-US"/>
+              </w:rPr>
+              <w:t xml:space="preserve"> </w:t>
+            </w:r>
+            <w:r>
+              <w:rPr>
+                <w:rFonts w:ascii="Times New Roman" w:hAnsi="Times New Roman" w:cs="Times New Roman"/>
+                <w:sz w:val="28"/>
+                <w:szCs w:val="28"/>
+                <w:lang w:val="en-US"/>
+              </w:rPr>
+              <w:t>Print option</w:t>
             </w:r>
           </w:p>
         </w:tc>
@@ -1421,7 +1439,16 @@
                 <w:szCs w:val="28"/>
                 <w:lang w:val="en-US"/>
               </w:rPr>
-              <w:t>I can manage the database by deleting unnecessary information</w:t>
+              <w:t xml:space="preserve">I can </w:t>
+            </w:r>
+            <w:r>
+              <w:rPr>
+                <w:rFonts w:ascii="Times New Roman" w:hAnsi="Times New Roman" w:cs="Times New Roman"/>
+                <w:sz w:val="28"/>
+                <w:szCs w:val="28"/>
+                <w:lang w:val="en-US"/>
+              </w:rPr>
+              <w:t>print stock details and customer details</w:t>
             </w:r>
             <w:r>
               <w:rPr>
@@ -1480,7 +1507,7 @@
                 <w:szCs w:val="28"/>
                 <w:lang w:val="en-US"/>
               </w:rPr>
-              <w:t>4</w:t>
+              <w:t>5</w:t>
             </w:r>
           </w:p>
         </w:tc>
@@ -1504,7 +1531,7 @@
                 <w:szCs w:val="28"/>
                 <w:lang w:val="en-US"/>
               </w:rPr>
-              <w:t>To be started</w:t>
+              <w:t>Done</w:t>
             </w:r>
           </w:p>
         </w:tc>
@@ -2110,7 +2137,7 @@
                 <w:szCs w:val="28"/>
                 <w:lang w:val="en-US"/>
               </w:rPr>
-              <w:t>To be started</w:t>
+              <w:t>Done</w:t>
             </w:r>
           </w:p>
         </w:tc>
@@ -2307,7 +2334,7 @@
                 <w:szCs w:val="28"/>
                 <w:lang w:val="en-US"/>
               </w:rPr>
-              <w:t>To be started</w:t>
+              <w:t>Done</w:t>
             </w:r>
           </w:p>
         </w:tc>

</xml_diff>